<commit_message>
updating class 9 Rscript
</commit_message>
<xml_diff>
--- a/Classes/9- Simple regression (part III)/Class-9-SRM-stargazer.docx
+++ b/Classes/9- Simple regression (part III)/Class-9-SRM-stargazer.docx
@@ -73,6 +73,14 @@
       </w:r>
     </w:p>
     <w:p>
+      <w:pPr>
+        <w:pStyle w:val="Date"/>
+      </w:pPr>
+      <w:r>
+        <w:t xml:space="preserve">null</w:t>
+      </w:r>
+    </w:p>
+    <w:p>
       <w:r>
         <w:pict>
           <v:rect style="width:0;height:1.5pt" o:hralign="center" o:hrstd="t" o:hr="t"/>
@@ -126,7 +134,7 @@
         <w:t xml:space="preserve">roe , ceosal1   )</w:t>
       </w:r>
       <w:r>
-        <w:br/>
+        <w:br w:type="textWrapping"/>
       </w:r>
       <w:r>
         <w:rPr>
@@ -164,7 +172,7 @@
         <w:pStyle w:val="SourceCode"/>
       </w:pPr>
       <w:r>
-        <w:br/>
+        <w:br w:type="textWrapping"/>
       </w:r>
       <w:r>
         <w:rPr>
@@ -173,7 +181,7 @@
         <w:t xml:space="preserve">===============================================</w:t>
       </w:r>
       <w:r>
-        <w:br/>
+        <w:br w:type="textWrapping"/>
       </w:r>
       <w:r>
         <w:rPr>
@@ -182,7 +190,7 @@
         <w:t xml:space="preserve">                        Dependent variable:    </w:t>
       </w:r>
       <w:r>
-        <w:br/>
+        <w:br w:type="textWrapping"/>
       </w:r>
       <w:r>
         <w:rPr>
@@ -191,7 +199,7 @@
         <w:t xml:space="preserve">                    ---------------------------</w:t>
       </w:r>
       <w:r>
-        <w:br/>
+        <w:br w:type="textWrapping"/>
       </w:r>
       <w:r>
         <w:rPr>
@@ -200,7 +208,7 @@
         <w:t xml:space="preserve">                              salary           </w:t>
       </w:r>
       <w:r>
-        <w:br/>
+        <w:br w:type="textWrapping"/>
       </w:r>
       <w:r>
         <w:rPr>
@@ -209,7 +217,7 @@
         <w:t xml:space="preserve">-----------------------------------------------</w:t>
       </w:r>
       <w:r>
-        <w:br/>
+        <w:br w:type="textWrapping"/>
       </w:r>
       <w:r>
         <w:rPr>
@@ -218,7 +226,7 @@
         <w:t xml:space="preserve">roe                           18.501*          </w:t>
       </w:r>
       <w:r>
-        <w:br/>
+        <w:br w:type="textWrapping"/>
       </w:r>
       <w:r>
         <w:rPr>
@@ -227,7 +235,7 @@
         <w:t xml:space="preserve">                             (11.123)          </w:t>
       </w:r>
       <w:r>
-        <w:br/>
+        <w:br w:type="textWrapping"/>
       </w:r>
       <w:r>
         <w:rPr>
@@ -236,7 +244,7 @@
         <w:t xml:space="preserve">                                               </w:t>
       </w:r>
       <w:r>
-        <w:br/>
+        <w:br w:type="textWrapping"/>
       </w:r>
       <w:r>
         <w:rPr>
@@ -245,7 +253,7 @@
         <w:t xml:space="preserve">Constant                    963.191***         </w:t>
       </w:r>
       <w:r>
-        <w:br/>
+        <w:br w:type="textWrapping"/>
       </w:r>
       <w:r>
         <w:rPr>
@@ -254,7 +262,7 @@
         <w:t xml:space="preserve">                             (213.240)         </w:t>
       </w:r>
       <w:r>
-        <w:br/>
+        <w:br w:type="textWrapping"/>
       </w:r>
       <w:r>
         <w:rPr>
@@ -263,7 +271,7 @@
         <w:t xml:space="preserve">                                               </w:t>
       </w:r>
       <w:r>
-        <w:br/>
+        <w:br w:type="textWrapping"/>
       </w:r>
       <w:r>
         <w:rPr>
@@ -272,7 +280,7 @@
         <w:t xml:space="preserve">-----------------------------------------------</w:t>
       </w:r>
       <w:r>
-        <w:br/>
+        <w:br w:type="textWrapping"/>
       </w:r>
       <w:r>
         <w:rPr>
@@ -281,7 +289,7 @@
         <w:t xml:space="preserve">Observations                    209            </w:t>
       </w:r>
       <w:r>
-        <w:br/>
+        <w:br w:type="textWrapping"/>
       </w:r>
       <w:r>
         <w:rPr>
@@ -290,7 +298,7 @@
         <w:t xml:space="preserve">R2                             0.013           </w:t>
       </w:r>
       <w:r>
-        <w:br/>
+        <w:br w:type="textWrapping"/>
       </w:r>
       <w:r>
         <w:rPr>
@@ -299,7 +307,7 @@
         <w:t xml:space="preserve">Adjusted R2                    0.008           </w:t>
       </w:r>
       <w:r>
-        <w:br/>
+        <w:br w:type="textWrapping"/>
       </w:r>
       <w:r>
         <w:rPr>
@@ -308,7 +316,7 @@
         <w:t xml:space="preserve">Residual Std. Error    1,366.555 (df = 207)    </w:t>
       </w:r>
       <w:r>
-        <w:br/>
+        <w:br w:type="textWrapping"/>
       </w:r>
       <w:r>
         <w:rPr>
@@ -317,7 +325,7 @@
         <w:t xml:space="preserve">F Statistic            2.767* (df = 1; 207)    </w:t>
       </w:r>
       <w:r>
-        <w:br/>
+        <w:br w:type="textWrapping"/>
       </w:r>
       <w:r>
         <w:rPr>
@@ -326,7 +334,7 @@
         <w:t xml:space="preserve">===============================================</w:t>
       </w:r>
       <w:r>
-        <w:br/>
+        <w:br w:type="textWrapping"/>
       </w:r>
       <w:r>
         <w:rPr>
@@ -336,16 +344,103 @@
       </w:r>
     </w:p>
     <w:p>
-      <w:r>
-        <w:br w:type="page"/>
+      <w:pPr>
+        <w:pStyle w:val="FirstParagraph"/>
+      </w:pPr>
+      <w:r>
+        <w:t xml:space="preserve">You can put multiple regression results in one table as well:</w:t>
       </w:r>
     </w:p>
     <w:p>
       <w:pPr>
-        <w:pStyle w:val="FirstParagraph"/>
-      </w:pPr>
-      <w:r>
-        <w:t xml:space="preserve">You can put multiple regression results in one table as well:</w:t>
+        <w:pStyle w:val="SourceCode"/>
+      </w:pPr>
+      <w:r>
+        <w:rPr>
+          <w:rStyle w:val="NormalTok"/>
+        </w:rPr>
+        <w:t xml:space="preserve">reg_log &lt;-</w:t>
+      </w:r>
+      <w:r>
+        <w:rPr>
+          <w:rStyle w:val="StringTok"/>
+        </w:rPr>
+        <w:t xml:space="preserve"> </w:t>
+      </w:r>
+      <w:r>
+        <w:rPr>
+          <w:rStyle w:val="KeywordTok"/>
+        </w:rPr>
+        <w:t xml:space="preserve">lm</w:t>
+      </w:r>
+      <w:r>
+        <w:rPr>
+          <w:rStyle w:val="NormalTok"/>
+        </w:rPr>
+        <w:t xml:space="preserve"> ( </w:t>
+      </w:r>
+      <w:r>
+        <w:rPr>
+          <w:rStyle w:val="KeywordTok"/>
+        </w:rPr>
+        <w:t xml:space="preserve">log</w:t>
+      </w:r>
+      <w:r>
+        <w:rPr>
+          <w:rStyle w:val="NormalTok"/>
+        </w:rPr>
+        <w:t xml:space="preserve">(salary) </w:t>
+      </w:r>
+      <w:r>
+        <w:rPr>
+          <w:rStyle w:val="OperatorTok"/>
+        </w:rPr>
+        <w:t xml:space="preserve">~</w:t>
+      </w:r>
+      <w:r>
+        <w:rPr>
+          <w:rStyle w:val="StringTok"/>
+        </w:rPr>
+        <w:t xml:space="preserve"> </w:t>
+      </w:r>
+      <w:r>
+        <w:rPr>
+          <w:rStyle w:val="NormalTok"/>
+        </w:rPr>
+        <w:t xml:space="preserve">roe , ceosal1   )</w:t>
+      </w:r>
+      <w:r>
+        <w:br w:type="textWrapping"/>
+      </w:r>
+      <w:r>
+        <w:rPr>
+          <w:rStyle w:val="KeywordTok"/>
+        </w:rPr>
+        <w:t xml:space="preserve">stargazer</w:t>
+      </w:r>
+      <w:r>
+        <w:rPr>
+          <w:rStyle w:val="NormalTok"/>
+        </w:rPr>
+        <w:t xml:space="preserve">(reg, reg_log, </w:t>
+      </w:r>
+      <w:r>
+        <w:rPr>
+          <w:rStyle w:val="DataTypeTok"/>
+        </w:rPr>
+        <w:t xml:space="preserve">type=</w:t>
+      </w:r>
+      <w:r>
+        <w:rPr>
+          <w:rStyle w:val="StringTok"/>
+        </w:rPr>
+        <w:t xml:space="preserve">"text"</w:t>
+      </w:r>
+      <w:r>
+        <w:rPr>
+          <w:rStyle w:val="NormalTok"/>
+        </w:rPr>
+        <w:t xml:space="preserve">)</w:t>
       </w:r>
     </w:p>
     <w:p>
@@ -353,99 +448,7 @@
         <w:pStyle w:val="SourceCode"/>
       </w:pPr>
       <w:r>
-        <w:rPr>
-          <w:rStyle w:val="NormalTok"/>
-        </w:rPr>
-        <w:t xml:space="preserve">reg_log &lt;-</w:t>
-      </w:r>
-      <w:r>
-        <w:rPr>
-          <w:rStyle w:val="StringTok"/>
-        </w:rPr>
-        <w:t xml:space="preserve"> </w:t>
-      </w:r>
-      <w:r>
-        <w:rPr>
-          <w:rStyle w:val="KeywordTok"/>
-        </w:rPr>
-        <w:t xml:space="preserve">lm</w:t>
-      </w:r>
-      <w:r>
-        <w:rPr>
-          <w:rStyle w:val="NormalTok"/>
-        </w:rPr>
-        <w:t xml:space="preserve"> ( </w:t>
-      </w:r>
-      <w:r>
-        <w:rPr>
-          <w:rStyle w:val="KeywordTok"/>
-        </w:rPr>
-        <w:t xml:space="preserve">log</w:t>
-      </w:r>
-      <w:r>
-        <w:rPr>
-          <w:rStyle w:val="NormalTok"/>
-        </w:rPr>
-        <w:t xml:space="preserve">(salary) </w:t>
-      </w:r>
-      <w:r>
-        <w:rPr>
-          <w:rStyle w:val="OperatorTok"/>
-        </w:rPr>
-        <w:t xml:space="preserve">~</w:t>
-      </w:r>
-      <w:r>
-        <w:rPr>
-          <w:rStyle w:val="StringTok"/>
-        </w:rPr>
-        <w:t xml:space="preserve"> </w:t>
-      </w:r>
-      <w:r>
-        <w:rPr>
-          <w:rStyle w:val="NormalTok"/>
-        </w:rPr>
-        <w:t xml:space="preserve">roe , ceosal1   )</w:t>
-      </w:r>
-      <w:r>
-        <w:br/>
-      </w:r>
-      <w:r>
-        <w:rPr>
-          <w:rStyle w:val="KeywordTok"/>
-        </w:rPr>
-        <w:t xml:space="preserve">stargazer</w:t>
-      </w:r>
-      <w:r>
-        <w:rPr>
-          <w:rStyle w:val="NormalTok"/>
-        </w:rPr>
-        <w:t xml:space="preserve">(reg, reg_log, </w:t>
-      </w:r>
-      <w:r>
-        <w:rPr>
-          <w:rStyle w:val="DataTypeTok"/>
-        </w:rPr>
-        <w:t xml:space="preserve">type=</w:t>
-      </w:r>
-      <w:r>
-        <w:rPr>
-          <w:rStyle w:val="StringTok"/>
-        </w:rPr>
-        <w:t xml:space="preserve">"text"</w:t>
-      </w:r>
-      <w:r>
-        <w:rPr>
-          <w:rStyle w:val="NormalTok"/>
-        </w:rPr>
-        <w:t xml:space="preserve">)</w:t>
-      </w:r>
-    </w:p>
-    <w:p>
-      <w:pPr>
-        <w:pStyle w:val="SourceCode"/>
-      </w:pPr>
-      <w:r>
-        <w:br/>
+        <w:br w:type="textWrapping"/>
       </w:r>
       <w:r>
         <w:rPr>
@@ -454,7 +457,7 @@
         <w:t xml:space="preserve">===========================================================</w:t>
       </w:r>
       <w:r>
-        <w:br/>
+        <w:br w:type="textWrapping"/>
       </w:r>
       <w:r>
         <w:rPr>
@@ -463,7 +466,7 @@
         <w:t xml:space="preserve">                                   Dependent variable:     </w:t>
       </w:r>
       <w:r>
-        <w:br/>
+        <w:br w:type="textWrapping"/>
       </w:r>
       <w:r>
         <w:rPr>
@@ -472,7 +475,7 @@
         <w:t xml:space="preserve">                               ----------------------------</w:t>
       </w:r>
       <w:r>
-        <w:br/>
+        <w:br w:type="textWrapping"/>
       </w:r>
       <w:r>
         <w:rPr>
@@ -481,7 +484,7 @@
         <w:t xml:space="preserve">                                   salary      log(salary) </w:t>
       </w:r>
       <w:r>
-        <w:br/>
+        <w:br w:type="textWrapping"/>
       </w:r>
       <w:r>
         <w:rPr>
@@ -490,7 +493,7 @@
         <w:t xml:space="preserve">                                    (1)            (2)     </w:t>
       </w:r>
       <w:r>
-        <w:br/>
+        <w:br w:type="textWrapping"/>
       </w:r>
       <w:r>
         <w:rPr>
@@ -499,7 +502,7 @@
         <w:t xml:space="preserve">-----------------------------------------------------------</w:t>
       </w:r>
       <w:r>
-        <w:br/>
+        <w:br w:type="textWrapping"/>
       </w:r>
       <w:r>
         <w:rPr>
@@ -508,7 +511,7 @@
         <w:t xml:space="preserve">roe                               18.501*       0.014***   </w:t>
       </w:r>
       <w:r>
-        <w:br/>
+        <w:br w:type="textWrapping"/>
       </w:r>
       <w:r>
         <w:rPr>
@@ -517,7 +520,7 @@
         <w:t xml:space="preserve">                                  (11.123)       (0.005)   </w:t>
       </w:r>
       <w:r>
-        <w:br/>
+        <w:br w:type="textWrapping"/>
       </w:r>
       <w:r>
         <w:rPr>
@@ -526,7 +529,7 @@
         <w:t xml:space="preserve">                                                           </w:t>
       </w:r>
       <w:r>
-        <w:br/>
+        <w:br w:type="textWrapping"/>
       </w:r>
       <w:r>
         <w:rPr>
@@ -535,7 +538,7 @@
         <w:t xml:space="preserve">Constant                         963.191***     6.712***   </w:t>
       </w:r>
       <w:r>
-        <w:br/>
+        <w:br w:type="textWrapping"/>
       </w:r>
       <w:r>
         <w:rPr>
@@ -544,7 +547,7 @@
         <w:t xml:space="preserve">                                 (213.240)       (0.087)   </w:t>
       </w:r>
       <w:r>
-        <w:br/>
+        <w:br w:type="textWrapping"/>
       </w:r>
       <w:r>
         <w:rPr>
@@ -553,7 +556,7 @@
         <w:t xml:space="preserve">                                                           </w:t>
       </w:r>
       <w:r>
-        <w:br/>
+        <w:br w:type="textWrapping"/>
       </w:r>
       <w:r>
         <w:rPr>
@@ -562,7 +565,7 @@
         <w:t xml:space="preserve">-----------------------------------------------------------</w:t>
       </w:r>
       <w:r>
-        <w:br/>
+        <w:br w:type="textWrapping"/>
       </w:r>
       <w:r>
         <w:rPr>
@@ -571,7 +574,7 @@
         <w:t xml:space="preserve">Observations                        209            209     </w:t>
       </w:r>
       <w:r>
-        <w:br/>
+        <w:br w:type="textWrapping"/>
       </w:r>
       <w:r>
         <w:rPr>
@@ -580,7 +583,7 @@
         <w:t xml:space="preserve">R2                                 0.013          0.043    </w:t>
       </w:r>
       <w:r>
-        <w:br/>
+        <w:br w:type="textWrapping"/>
       </w:r>
       <w:r>
         <w:rPr>
@@ -589,7 +592,7 @@
         <w:t xml:space="preserve">Adjusted R2                        0.008          0.039    </w:t>
       </w:r>
       <w:r>
-        <w:br/>
+        <w:br w:type="textWrapping"/>
       </w:r>
       <w:r>
         <w:rPr>
@@ -598,7 +601,7 @@
         <w:t xml:space="preserve">Residual Std. Error (df = 207)   1,366.555        0.555    </w:t>
       </w:r>
       <w:r>
-        <w:br/>
+        <w:br w:type="textWrapping"/>
       </w:r>
       <w:r>
         <w:rPr>
@@ -607,7 +610,7 @@
         <w:t xml:space="preserve">F Statistic (df = 1; 207)          2.767*       9.408***   </w:t>
       </w:r>
       <w:r>
-        <w:br/>
+        <w:br w:type="textWrapping"/>
       </w:r>
       <w:r>
         <w:rPr>
@@ -616,7 +619,7 @@
         <w:t xml:space="preserve">===========================================================</w:t>
       </w:r>
       <w:r>
-        <w:br/>
+        <w:br w:type="textWrapping"/>
       </w:r>
       <w:r>
         <w:rPr>
@@ -1096,7 +1099,6 @@
             <m:e>
               <m:r>
                 <m:rPr>
-                  <m:nor/>
                   <m:sty m:val="i"/>
                 </m:rPr>
                 <m:t>prate</m:t>
@@ -1149,7 +1151,6 @@
           </m:acc>
           <m:r>
             <m:rPr>
-              <m:nor/>
               <m:sty m:val="i"/>
             </m:rPr>
             <m:t>mrate</m:t>
@@ -1245,7 +1246,6 @@
             <m:e>
               <m:r>
                 <m:rPr>
-                  <m:nor/>
                   <m:sty m:val="i"/>
                 </m:rPr>
                 <m:t>math12</m:t>
@@ -1298,7 +1298,6 @@
           </m:acc>
           <m:r>
             <m:rPr>
-              <m:nor/>
               <m:sty m:val="i"/>
             </m:rPr>
             <m:t>read</m:t>
@@ -1382,6 +1381,109 @@
 <file path=word/numbering.xml><?xml version="1.0" encoding="utf-8"?>
 <w:numbering xmlns:w="http://schemas.openxmlformats.org/wordprocessingml/2006/main">
   <w:abstractNum w:abstractNumId="990">
+    <w:nsid w:val="170cd2de"/>
+    <w:multiLevelType w:val="multilevel"/>
+    <w:lvl w:ilvl="0">
+      <w:numFmt w:val="bullet"/>
+      <w:lvlText w:val=" "/>
+      <w:lvlJc w:val="left"/>
+      <w:pPr>
+        <w:tabs>
+          <w:tab w:val="num" w:pos="0"/>
+        </w:tabs>
+        <w:ind w:left="480" w:hanging="480"/>
+      </w:pPr>
+    </w:lvl>
+    <w:lvl w:ilvl="1">
+      <w:numFmt w:val="bullet"/>
+      <w:lvlText w:val=" "/>
+      <w:lvlJc w:val="left"/>
+      <w:pPr>
+        <w:tabs>
+          <w:tab w:val="num" w:pos="720"/>
+        </w:tabs>
+        <w:ind w:left="1200" w:hanging="480"/>
+      </w:pPr>
+    </w:lvl>
+    <w:lvl w:ilvl="2">
+      <w:numFmt w:val="bullet"/>
+      <w:lvlText w:val=" "/>
+      <w:lvlJc w:val="left"/>
+      <w:pPr>
+        <w:tabs>
+          <w:tab w:val="num" w:pos="1440"/>
+        </w:tabs>
+        <w:ind w:left="1920" w:hanging="480"/>
+      </w:pPr>
+    </w:lvl>
+    <w:lvl w:ilvl="3">
+      <w:numFmt w:val="bullet"/>
+      <w:lvlText w:val=" "/>
+      <w:lvlJc w:val="left"/>
+      <w:pPr>
+        <w:tabs>
+          <w:tab w:val="num" w:pos="2160"/>
+        </w:tabs>
+        <w:ind w:left="2640" w:hanging="480"/>
+      </w:pPr>
+    </w:lvl>
+    <w:lvl w:ilvl="4">
+      <w:numFmt w:val="bullet"/>
+      <w:lvlText w:val=" "/>
+      <w:lvlJc w:val="left"/>
+      <w:pPr>
+        <w:tabs>
+          <w:tab w:val="num" w:pos="2880"/>
+        </w:tabs>
+        <w:ind w:left="3360" w:hanging="480"/>
+      </w:pPr>
+    </w:lvl>
+    <w:lvl w:ilvl="5">
+      <w:numFmt w:val="bullet"/>
+      <w:lvlText w:val=" "/>
+      <w:lvlJc w:val="left"/>
+      <w:pPr>
+        <w:tabs>
+          <w:tab w:val="num" w:pos="3600"/>
+        </w:tabs>
+        <w:ind w:left="4080" w:hanging="480"/>
+      </w:pPr>
+    </w:lvl>
+    <w:lvl w:ilvl="6">
+      <w:numFmt w:val="bullet"/>
+      <w:lvlText w:val=" "/>
+      <w:lvlJc w:val="left"/>
+      <w:pPr>
+        <w:tabs>
+          <w:tab w:val="num" w:pos="4320"/>
+        </w:tabs>
+        <w:ind w:left="4800" w:hanging="480"/>
+      </w:pPr>
+    </w:lvl>
+    <w:lvl w:ilvl="7">
+      <w:numFmt w:val="bullet"/>
+      <w:lvlText w:val=" "/>
+      <w:lvlJc w:val="left"/>
+      <w:pPr>
+        <w:tabs>
+          <w:tab w:val="num" w:pos="5040"/>
+        </w:tabs>
+        <w:ind w:left="5520" w:hanging="480"/>
+      </w:pPr>
+    </w:lvl>
+    <w:lvl w:ilvl="8">
+      <w:numFmt w:val="bullet"/>
+      <w:lvlText w:val=" "/>
+      <w:lvlJc w:val="left"/>
+      <w:pPr>
+        <w:tabs>
+          <w:tab w:val="num" w:pos="5760"/>
+        </w:tabs>
+        <w:ind w:left="6240" w:hanging="480"/>
+      </w:pPr>
+    </w:lvl>
+  </w:abstractNum>
+  <w:abstractNum w:abstractNumId="990">
     <w:nsid w:val="2c1ae401"/>
     <w:multiLevelType w:val="multilevel"/>
     <w:lvl w:ilvl="0">
@@ -1708,6 +1810,9 @@
       </w:pPr>
     </w:lvl>
   </w:abstractNum>
+  <w:num w:numId="1000">
+    <w:abstractNumId w:val="990"/>
+  </w:num>
   <w:num w:numId="1000">
     <w:abstractNumId w:val="990"/>
   </w:num>

</xml_diff>